<commit_message>
fixed typo on design project
</commit_message>
<xml_diff>
--- a/syllabi/4523F2021Syllabus.docx
+++ b/syllabi/4523F2021Syllabus.docx
@@ -405,19 +405,8 @@
           <w:sz w:val="28"/>
           <w:szCs w:val="28"/>
         </w:rPr>
-        <w:t xml:space="preserve">Dennis </w:t>
-      </w:r>
-      <w:proofErr w:type="spellStart"/>
-      <w:r>
-        <w:rPr>
-          <w:rFonts w:ascii="Calibri" w:eastAsia="Times New Roman" w:hAnsi="Calibri" w:cs="Calibri"/>
-          <w:color w:val="000000" w:themeColor="text1"/>
-          <w:sz w:val="28"/>
-          <w:szCs w:val="28"/>
-        </w:rPr>
-        <w:t>Fenchenko</w:t>
-      </w:r>
-      <w:proofErr w:type="spellEnd"/>
+        <w:t>Dennis Fenchenko</w:t>
+      </w:r>
       <w:r>
         <w:rPr>
           <w:rFonts w:ascii="Calibri" w:eastAsia="Times New Roman" w:hAnsi="Calibri" w:cs="Calibri"/>
@@ -714,7 +703,19 @@
         <w:rPr>
           <w:rFonts w:ascii="Calibri" w:eastAsia="Times New Roman" w:hAnsi="Calibri" w:cs="Calibri"/>
         </w:rPr>
-        <w:t>2:20</w:t>
+        <w:t>2:</w:t>
+      </w:r>
+      <w:r>
+        <w:rPr>
+          <w:rFonts w:ascii="Calibri" w:eastAsia="Times New Roman" w:hAnsi="Calibri" w:cs="Calibri"/>
+        </w:rPr>
+        <w:t>0</w:t>
+      </w:r>
+      <w:r>
+        <w:rPr>
+          <w:rFonts w:ascii="Calibri" w:eastAsia="Times New Roman" w:hAnsi="Calibri" w:cs="Calibri"/>
+        </w:rPr>
+        <w:t>0</w:t>
       </w:r>
       <w:r>
         <w:rPr>
@@ -949,21 +950,7 @@
         <w:rPr>
           <w:rFonts w:ascii="Calibri" w:hAnsi="Calibri" w:cs="Calibri"/>
         </w:rPr>
-        <w:t xml:space="preserve">Students have the opportunity to demonstrate individual achievement. Each team member has a unique set of documented roles throughout the project life cycle. These roles are </w:t>
-      </w:r>
-      <w:proofErr w:type="gramStart"/>
-      <w:r>
-        <w:rPr>
-          <w:rFonts w:ascii="Calibri" w:hAnsi="Calibri" w:cs="Calibri"/>
-        </w:rPr>
-        <w:t>selected</w:t>
-      </w:r>
-      <w:proofErr w:type="gramEnd"/>
-      <w:r>
-        <w:rPr>
-          <w:rFonts w:ascii="Calibri" w:hAnsi="Calibri" w:cs="Calibri"/>
-        </w:rPr>
-        <w:t xml:space="preserve"> and the project organization are developed by the project team and specified in the project plan. </w:t>
+        <w:t xml:space="preserve">Students have the opportunity to demonstrate individual achievement. Each team member has a unique set of documented roles throughout the project life cycle. These roles are selected and the project organization are developed by the project team and specified in the project plan. </w:t>
       </w:r>
     </w:p>
     <w:p>
@@ -2027,21 +2014,7 @@
         <w:rPr>
           <w:rFonts w:ascii="Calibri" w:hAnsi="Calibri" w:cs="Calibri"/>
         </w:rPr>
-        <w:t>Format/Media: PowerPoint or another delivery mechanism (</w:t>
-      </w:r>
-      <w:proofErr w:type="gramStart"/>
-      <w:r>
-        <w:rPr>
-          <w:rFonts w:ascii="Calibri" w:hAnsi="Calibri" w:cs="Calibri"/>
-        </w:rPr>
-        <w:t>i.e.</w:t>
-      </w:r>
-      <w:proofErr w:type="gramEnd"/>
-      <w:r>
-        <w:rPr>
-          <w:rFonts w:ascii="Calibri" w:hAnsi="Calibri" w:cs="Calibri"/>
-        </w:rPr>
-        <w:t xml:space="preserve"> Web- based) </w:t>
+        <w:t xml:space="preserve">Format/Media: PowerPoint or another delivery mechanism (i.e. Web- based) </w:t>
       </w:r>
     </w:p>
     <w:p>

</xml_diff>